<commit_message>
Initial commit: PAPER app and analytics
</commit_message>
<xml_diff>
--- a/data/raw_cases/AIML339_Sources_of_data.docx
+++ b/data/raw_cases/AIML339_Sources_of_data.docx
@@ -31,19 +31,7 @@
           <w:rPr>
             <w:rStyle w:val="Hyperlink"/>
           </w:rPr>
-          <w:t>https://www.reuters.com/article/us-russia-politics-nava</w:t>
-        </w:r>
-        <w:r>
-          <w:rPr>
-            <w:rStyle w:val="Hyperlink"/>
-          </w:rPr>
-          <w:t>l</w:t>
-        </w:r>
-        <w:r>
-          <w:rPr>
-            <w:rStyle w:val="Hyperlink"/>
-          </w:rPr>
-          <w:t>ny-tech-idUSKBN2AB1U2/</w:t>
+          <w:t>https://www.reuters.com/article/us-russia-politics-navalny-tech-idUSKBN2AB1U2/</w:t>
         </w:r>
       </w:hyperlink>
     </w:p>
@@ -212,11 +200,9 @@
       <w:r>
         <w:t xml:space="preserve"> &amp; </w:t>
       </w:r>
-      <w:proofErr w:type="spellStart"/>
       <w:r>
-        <w:t>frawmeworks</w:t>
+        <w:t>framework</w:t>
       </w:r>
-      <w:proofErr w:type="spellEnd"/>
     </w:p>
     <w:p>
       <w:hyperlink r:id="rId23" w:history="1">
@@ -546,6 +532,21 @@
           <w:rFonts w:cs="Tahoma"/>
         </w:rPr>
       </w:pPr>
+      <w:hyperlink r:id="rId33" w:history="1">
+        <w:r>
+          <w:rPr>
+            <w:rStyle w:val="Hyperlink"/>
+            <w:rFonts w:cs="Tahoma"/>
+          </w:rPr>
+          <w:t>https://www.cyberdb.co/the-ethics-of-ai-ensuring-transparency-and-accountability-with-rag-llm-systems/</w:t>
+        </w:r>
+      </w:hyperlink>
+      <w:r>
+        <w:rPr>
+          <w:rFonts w:cs="Tahoma"/>
+        </w:rPr>
+        <w:t xml:space="preserve"> </w:t>
+      </w:r>
     </w:p>
     <w:p>
       <w:pPr>
@@ -555,13 +556,21 @@
         </w:rPr>
       </w:pPr>
     </w:p>
+    <w:p>
+      <w:pPr>
+        <w:spacing w:before="0" w:beforeAutospacing="0" w:after="0" w:afterAutospacing="0" w:line="276" w:lineRule="auto"/>
+        <w:rPr>
+          <w:rFonts w:cs="Tahoma"/>
+        </w:rPr>
+      </w:pPr>
+    </w:p>
     <w:sectPr>
-      <w:headerReference w:type="even" r:id="rId33"/>
-      <w:headerReference w:type="default" r:id="rId34"/>
-      <w:footerReference w:type="even" r:id="rId35"/>
-      <w:footerReference w:type="default" r:id="rId36"/>
-      <w:headerReference w:type="first" r:id="rId37"/>
-      <w:footerReference w:type="first" r:id="rId38"/>
+      <w:headerReference w:type="even" r:id="rId34"/>
+      <w:headerReference w:type="default" r:id="rId35"/>
+      <w:footerReference w:type="even" r:id="rId36"/>
+      <w:footerReference w:type="default" r:id="rId37"/>
+      <w:headerReference w:type="first" r:id="rId38"/>
+      <w:footerReference w:type="first" r:id="rId39"/>
       <w:pgSz w:w="11906" w:h="16838"/>
       <w:pgMar w:top="1440" w:right="1440" w:bottom="1440" w:left="1440" w:header="708" w:footer="708" w:gutter="0"/>
       <w:cols w:space="708"/>
@@ -5509,6 +5518,7 @@
   <w:style w:type="character" w:default="1" w:styleId="DefaultParagraphFont">
     <w:name w:val="Default Paragraph Font"/>
     <w:uiPriority w:val="1"/>
+    <w:semiHidden/>
     <w:unhideWhenUsed/>
   </w:style>
   <w:style w:type="table" w:default="1" w:styleId="TableNormal">

</xml_diff>